<commit_message>
computer-organization: added answers for questions 8 - 12, chapter 2.
</commit_message>
<xml_diff>
--- a/computer-organization/chapter-2-computer-system-organization/answers.docx
+++ b/computer-organization/chapter-2-computer-system-organization/answers.docx
@@ -793,15 +793,7 @@
             <w:sz w:val="28"/>
             <w:szCs w:val="28"/>
           </w:rPr>
-          <m:t>-1</m:t>
-        </m:r>
-        <m:r>
-          <w:rPr>
-            <w:rFonts w:ascii="Cambria Math" w:hAnsi="Cambria Math" w:cs="Times New Roman"/>
-            <w:sz w:val="28"/>
-            <w:szCs w:val="28"/>
-          </w:rPr>
-          <m:t>&lt;=</m:t>
+          <m:t>-1&lt;=</m:t>
         </m:r>
         <m:sSup>
           <m:sSupPr>
@@ -986,6 +978,873 @@
         <w:t>n = 6 x = 5.</w:t>
       </w:r>
     </w:p>
+    <w:p>
+      <w:pPr>
+        <w:pStyle w:val="ListParagraph"/>
+        <w:numPr>
+          <w:ilvl w:val="0"/>
+          <w:numId w:val="4"/>
+        </w:numPr>
+        <w:rPr>
+          <w:rFonts w:ascii="Times New Roman" w:hAnsi="Times New Roman" w:cs="Times New Roman"/>
+          <w:sz w:val="28"/>
+          <w:szCs w:val="28"/>
+        </w:rPr>
+      </w:pPr>
+      <w:r>
+        <w:rPr>
+          <w:rFonts w:ascii="Times New Roman" w:eastAsiaTheme="minorEastAsia" w:hAnsi="Times New Roman" w:cs="Times New Roman"/>
+          <w:sz w:val="28"/>
+          <w:szCs w:val="28"/>
+        </w:rPr>
+        <w:t>На представление 1 цвета требуется 6 бит, всего 3 цвета в пикселе, то есть на 1 пиксель требуется 18 бит. В глазу 10</w:t>
+      </w:r>
+      <w:r>
+        <w:rPr>
+          <w:rFonts w:ascii="Times New Roman" w:eastAsiaTheme="minorEastAsia" w:hAnsi="Times New Roman" w:cs="Times New Roman"/>
+          <w:sz w:val="28"/>
+          <w:szCs w:val="28"/>
+          <w:vertAlign w:val="superscript"/>
+        </w:rPr>
+        <w:t xml:space="preserve">6 </w:t>
+      </w:r>
+      <w:r>
+        <w:rPr>
+          <w:rFonts w:ascii="Times New Roman" w:hAnsi="Times New Roman" w:cs="Times New Roman"/>
+          <w:sz w:val="28"/>
+          <w:szCs w:val="28"/>
+        </w:rPr>
+        <w:t xml:space="preserve">пикселей, каждую секунду изображение меняется </w:t>
+      </w:r>
+      <m:oMath>
+        <m:f>
+          <m:fPr>
+            <m:ctrlPr>
+              <w:rPr>
+                <w:rFonts w:ascii="Cambria Math" w:hAnsi="Cambria Math" w:cs="Times New Roman"/>
+                <w:i/>
+                <w:sz w:val="28"/>
+                <w:szCs w:val="28"/>
+              </w:rPr>
+            </m:ctrlPr>
+          </m:fPr>
+          <m:num>
+            <m:r>
+              <w:rPr>
+                <w:rFonts w:ascii="Cambria Math" w:hAnsi="Cambria Math" w:cs="Times New Roman"/>
+                <w:sz w:val="28"/>
+                <w:szCs w:val="28"/>
+              </w:rPr>
+              <m:t>1 сек.</m:t>
+            </m:r>
+          </m:num>
+          <m:den>
+            <m:r>
+              <w:rPr>
+                <w:rFonts w:ascii="Cambria Math" w:hAnsi="Cambria Math" w:cs="Times New Roman"/>
+                <w:sz w:val="28"/>
+                <w:szCs w:val="28"/>
+              </w:rPr>
+              <m:t>100 миллисек.</m:t>
+            </m:r>
+          </m:den>
+        </m:f>
+        <m:r>
+          <w:rPr>
+            <w:rFonts w:ascii="Cambria Math" w:hAnsi="Cambria Math" w:cs="Times New Roman"/>
+            <w:sz w:val="28"/>
+            <w:szCs w:val="28"/>
+          </w:rPr>
+          <m:t xml:space="preserve"> = 10</m:t>
+        </m:r>
+      </m:oMath>
+      <w:r>
+        <w:rPr>
+          <w:rFonts w:ascii="Times New Roman" w:eastAsiaTheme="minorEastAsia" w:hAnsi="Times New Roman" w:cs="Times New Roman"/>
+          <w:sz w:val="28"/>
+          <w:szCs w:val="28"/>
+        </w:rPr>
+        <w:t xml:space="preserve"> раз. Тогда за секунду глаз передает </w:t>
+      </w:r>
+      <m:oMath>
+        <m:r>
+          <w:rPr>
+            <w:rFonts w:ascii="Cambria Math" w:eastAsiaTheme="minorEastAsia" w:hAnsi="Cambria Math" w:cs="Times New Roman"/>
+            <w:sz w:val="28"/>
+            <w:szCs w:val="28"/>
+          </w:rPr>
+          <m:t>10 * 1000000 * 18 бит = 180000000 бит = 21.45 Мбайт.</m:t>
+        </m:r>
+      </m:oMath>
+    </w:p>
+    <w:p>
+      <w:pPr>
+        <w:pStyle w:val="ListParagraph"/>
+        <w:numPr>
+          <w:ilvl w:val="0"/>
+          <w:numId w:val="4"/>
+        </w:numPr>
+        <w:rPr>
+          <w:rFonts w:ascii="Times New Roman" w:hAnsi="Times New Roman" w:cs="Times New Roman"/>
+          <w:sz w:val="28"/>
+          <w:szCs w:val="28"/>
+        </w:rPr>
+      </w:pPr>
+      <w:r>
+        <w:rPr>
+          <w:rFonts w:ascii="Times New Roman" w:eastAsiaTheme="minorEastAsia" w:hAnsi="Times New Roman" w:cs="Times New Roman"/>
+          <w:sz w:val="28"/>
+          <w:szCs w:val="28"/>
+        </w:rPr>
+        <w:lastRenderedPageBreak/>
+        <w:t>За секунду человеческое ухо улавливает 44000 изменений сигнала, каждый уровень сигнала кодируется 2 байтами, то есть скорость передачи информации в человеческом ухе равна 44000 * 2 байта = 88000 байт = 86 Кбайт.</w:t>
+      </w:r>
+    </w:p>
+    <w:p>
+      <w:pPr>
+        <w:pStyle w:val="ListParagraph"/>
+        <w:numPr>
+          <w:ilvl w:val="0"/>
+          <w:numId w:val="4"/>
+        </w:numPr>
+        <w:rPr>
+          <w:rFonts w:ascii="Times New Roman" w:hAnsi="Times New Roman" w:cs="Times New Roman"/>
+          <w:sz w:val="28"/>
+          <w:szCs w:val="28"/>
+        </w:rPr>
+      </w:pPr>
+      <w:r>
+        <w:rPr>
+          <w:rFonts w:ascii="Times New Roman" w:eastAsiaTheme="minorEastAsia" w:hAnsi="Times New Roman" w:cs="Times New Roman"/>
+          <w:sz w:val="28"/>
+          <w:szCs w:val="28"/>
+        </w:rPr>
+        <w:t>1 нуклеотид можно закодировать 2 битами, значит общая емкость человеческого генома 6 * 10</w:t>
+      </w:r>
+      <w:r>
+        <w:rPr>
+          <w:rFonts w:ascii="Times New Roman" w:eastAsiaTheme="minorEastAsia" w:hAnsi="Times New Roman" w:cs="Times New Roman"/>
+          <w:sz w:val="28"/>
+          <w:szCs w:val="28"/>
+          <w:vertAlign w:val="superscript"/>
+        </w:rPr>
+        <w:t>9</w:t>
+      </w:r>
+      <w:r>
+        <w:rPr>
+          <w:rFonts w:ascii="Times New Roman" w:eastAsiaTheme="minorEastAsia" w:hAnsi="Times New Roman" w:cs="Times New Roman"/>
+          <w:sz w:val="28"/>
+          <w:szCs w:val="28"/>
+        </w:rPr>
+        <w:t xml:space="preserve"> </w:t>
+      </w:r>
+      <w:r>
+        <w:rPr>
+          <w:rFonts w:ascii="Times New Roman" w:eastAsiaTheme="minorEastAsia" w:hAnsi="Times New Roman" w:cs="Times New Roman"/>
+          <w:sz w:val="28"/>
+          <w:szCs w:val="28"/>
+        </w:rPr>
+        <w:t>бит = 715 Мбайт.</w:t>
+      </w:r>
+      <w:r>
+        <w:rPr>
+          <w:rFonts w:ascii="Times New Roman" w:eastAsiaTheme="minorEastAsia" w:hAnsi="Times New Roman" w:cs="Times New Roman"/>
+          <w:sz w:val="28"/>
+          <w:szCs w:val="28"/>
+        </w:rPr>
+        <w:t xml:space="preserve"> Тогда емкость 1 гена равна 2 * 10</w:t>
+      </w:r>
+      <w:r>
+        <w:rPr>
+          <w:rFonts w:ascii="Times New Roman" w:eastAsiaTheme="minorEastAsia" w:hAnsi="Times New Roman" w:cs="Times New Roman"/>
+          <w:sz w:val="28"/>
+          <w:szCs w:val="28"/>
+          <w:vertAlign w:val="superscript"/>
+        </w:rPr>
+        <w:t xml:space="preserve">5 </w:t>
+      </w:r>
+      <w:r>
+        <w:rPr>
+          <w:rFonts w:ascii="Times New Roman" w:hAnsi="Times New Roman" w:cs="Times New Roman"/>
+          <w:sz w:val="28"/>
+          <w:szCs w:val="28"/>
+        </w:rPr>
+        <w:t>бит.</w:t>
+      </w:r>
+    </w:p>
+    <w:p>
+      <w:pPr>
+        <w:pStyle w:val="ListParagraph"/>
+        <w:numPr>
+          <w:ilvl w:val="0"/>
+          <w:numId w:val="4"/>
+        </w:numPr>
+        <w:rPr>
+          <w:rFonts w:ascii="Times New Roman" w:hAnsi="Times New Roman" w:cs="Times New Roman"/>
+          <w:sz w:val="28"/>
+          <w:szCs w:val="28"/>
+        </w:rPr>
+      </w:pPr>
+      <w:r>
+        <w:rPr>
+          <w:rFonts w:ascii="Times New Roman" w:hAnsi="Times New Roman" w:cs="Times New Roman"/>
+          <w:sz w:val="28"/>
+          <w:szCs w:val="28"/>
+        </w:rPr>
+        <w:t>Потому что в компьютерных науках удобнее пользоваться степенями двойки.</w:t>
+      </w:r>
+    </w:p>
+    <w:p>
+      <w:pPr>
+        <w:pStyle w:val="ListParagraph"/>
+        <w:numPr>
+          <w:ilvl w:val="0"/>
+          <w:numId w:val="4"/>
+        </w:numPr>
+        <w:rPr>
+          <w:rFonts w:ascii="Times New Roman" w:hAnsi="Times New Roman" w:cs="Times New Roman"/>
+          <w:sz w:val="28"/>
+          <w:szCs w:val="28"/>
+        </w:rPr>
+      </w:pPr>
+      <w:r>
+        <w:rPr>
+          <w:rFonts w:ascii="Times New Roman" w:hAnsi="Times New Roman" w:cs="Times New Roman"/>
+          <w:sz w:val="28"/>
+          <w:szCs w:val="28"/>
+        </w:rPr>
+        <w:t xml:space="preserve">Числа от 0 до 9 можно закодировать </w:t>
+      </w:r>
+      <w:r>
+        <w:rPr>
+          <w:rFonts w:ascii="Times New Roman" w:hAnsi="Times New Roman" w:cs="Times New Roman"/>
+          <w:sz w:val="28"/>
+          <w:szCs w:val="28"/>
+        </w:rPr>
+        <w:t>4 битами, 3 бита осталось на коррекцию ошибок. Биты 3</w:t>
+      </w:r>
+      <w:r>
+        <w:rPr>
+          <w:rFonts w:ascii="Times New Roman" w:hAnsi="Times New Roman" w:cs="Times New Roman"/>
+          <w:sz w:val="28"/>
+          <w:szCs w:val="28"/>
+          <w:lang w:val="en-US"/>
+        </w:rPr>
+        <w:t>,</w:t>
+      </w:r>
+      <w:r>
+        <w:rPr>
+          <w:rFonts w:ascii="Times New Roman" w:hAnsi="Times New Roman" w:cs="Times New Roman"/>
+          <w:sz w:val="28"/>
+          <w:szCs w:val="28"/>
+        </w:rPr>
+        <w:t xml:space="preserve"> 5, 6, 7 являются информационными битами, биты 1, 2, 4 – биты четности.</w:t>
+      </w:r>
+    </w:p>
+    <w:p>
+      <w:pPr>
+        <w:pStyle w:val="ListParagraph"/>
+        <w:rPr>
+          <w:rFonts w:ascii="Times New Roman" w:hAnsi="Times New Roman" w:cs="Times New Roman"/>
+          <w:sz w:val="28"/>
+          <w:szCs w:val="28"/>
+          <w:lang w:val="en-US"/>
+        </w:rPr>
+      </w:pPr>
+      <w:r>
+        <w:rPr>
+          <w:rFonts w:ascii="Times New Roman" w:hAnsi="Times New Roman" w:cs="Times New Roman"/>
+          <w:sz w:val="28"/>
+          <w:szCs w:val="28"/>
+        </w:rPr>
+        <w:t xml:space="preserve">Бит 1 проверяет биты </w:t>
+      </w:r>
+      <w:r>
+        <w:rPr>
+          <w:rFonts w:ascii="Times New Roman" w:hAnsi="Times New Roman" w:cs="Times New Roman"/>
+          <w:sz w:val="28"/>
+          <w:szCs w:val="28"/>
+          <w:lang w:val="en-US"/>
+        </w:rPr>
+        <w:t>1, 3, 5, 7;</w:t>
+      </w:r>
+    </w:p>
+    <w:p>
+      <w:pPr>
+        <w:pStyle w:val="ListParagraph"/>
+        <w:rPr>
+          <w:rFonts w:ascii="Times New Roman" w:hAnsi="Times New Roman" w:cs="Times New Roman"/>
+          <w:sz w:val="28"/>
+          <w:szCs w:val="28"/>
+          <w:lang w:val="en-US"/>
+        </w:rPr>
+      </w:pPr>
+      <w:r>
+        <w:rPr>
+          <w:rFonts w:ascii="Times New Roman" w:hAnsi="Times New Roman" w:cs="Times New Roman"/>
+          <w:sz w:val="28"/>
+          <w:szCs w:val="28"/>
+        </w:rPr>
+        <w:t xml:space="preserve">Бит 2 проверяет биты </w:t>
+      </w:r>
+      <w:r>
+        <w:rPr>
+          <w:rFonts w:ascii="Times New Roman" w:hAnsi="Times New Roman" w:cs="Times New Roman"/>
+          <w:sz w:val="28"/>
+          <w:szCs w:val="28"/>
+          <w:lang w:val="en-US"/>
+        </w:rPr>
+        <w:t>2, 3, 6, 7;</w:t>
+      </w:r>
+    </w:p>
+    <w:p>
+      <w:pPr>
+        <w:pStyle w:val="ListParagraph"/>
+        <w:rPr>
+          <w:rFonts w:ascii="Times New Roman" w:hAnsi="Times New Roman" w:cs="Times New Roman"/>
+          <w:sz w:val="28"/>
+          <w:szCs w:val="28"/>
+          <w:lang w:val="en-US"/>
+        </w:rPr>
+      </w:pPr>
+      <w:r>
+        <w:rPr>
+          <w:rFonts w:ascii="Times New Roman" w:hAnsi="Times New Roman" w:cs="Times New Roman"/>
+          <w:sz w:val="28"/>
+          <w:szCs w:val="28"/>
+        </w:rPr>
+        <w:t xml:space="preserve">Бит 4 проверяет биты </w:t>
+      </w:r>
+      <w:r>
+        <w:rPr>
+          <w:rFonts w:ascii="Times New Roman" w:hAnsi="Times New Roman" w:cs="Times New Roman"/>
+          <w:sz w:val="28"/>
+          <w:szCs w:val="28"/>
+          <w:lang w:val="en-US"/>
+        </w:rPr>
+        <w:t>4, 5, 6, 7;</w:t>
+      </w:r>
+    </w:p>
+    <w:p>
+      <w:pPr>
+        <w:pStyle w:val="ListParagraph"/>
+        <w:rPr>
+          <w:rFonts w:ascii="Times New Roman" w:hAnsi="Times New Roman" w:cs="Times New Roman"/>
+          <w:sz w:val="28"/>
+          <w:szCs w:val="28"/>
+          <w:lang w:val="en-US"/>
+        </w:rPr>
+      </w:pPr>
+      <w:r>
+        <w:rPr>
+          <w:rFonts w:ascii="Times New Roman" w:hAnsi="Times New Roman" w:cs="Times New Roman"/>
+          <w:sz w:val="28"/>
+          <w:szCs w:val="28"/>
+        </w:rPr>
+        <w:t>Код</w:t>
+      </w:r>
+      <w:r>
+        <w:rPr>
+          <w:rFonts w:ascii="Times New Roman" w:hAnsi="Times New Roman" w:cs="Times New Roman"/>
+          <w:sz w:val="28"/>
+          <w:szCs w:val="28"/>
+          <w:lang w:val="en-US"/>
+        </w:rPr>
+        <w:t>:</w:t>
+      </w:r>
+    </w:p>
+    <w:p>
+      <w:pPr>
+        <w:pStyle w:val="ListParagraph"/>
+        <w:rPr>
+          <w:rFonts w:ascii="Times New Roman" w:hAnsi="Times New Roman" w:cs="Times New Roman"/>
+          <w:sz w:val="28"/>
+          <w:szCs w:val="28"/>
+          <w:lang w:val="en-US"/>
+        </w:rPr>
+      </w:pPr>
+      <w:r>
+        <w:rPr>
+          <w:rFonts w:ascii="Times New Roman" w:hAnsi="Times New Roman" w:cs="Times New Roman"/>
+          <w:sz w:val="28"/>
+          <w:szCs w:val="28"/>
+          <w:lang w:val="en-US"/>
+        </w:rPr>
+        <w:t>1234567</w:t>
+      </w:r>
+    </w:p>
+    <w:p>
+      <w:pPr>
+        <w:pStyle w:val="ListParagraph"/>
+        <w:rPr>
+          <w:rFonts w:ascii="Times New Roman" w:hAnsi="Times New Roman" w:cs="Times New Roman"/>
+          <w:sz w:val="28"/>
+          <w:szCs w:val="28"/>
+          <w:lang w:val="en-US"/>
+        </w:rPr>
+      </w:pPr>
+      <w:r>
+        <w:rPr>
+          <w:rFonts w:ascii="Times New Roman" w:hAnsi="Times New Roman" w:cs="Times New Roman"/>
+          <w:sz w:val="28"/>
+          <w:szCs w:val="28"/>
+          <w:lang w:val="en-US"/>
+        </w:rPr>
+        <w:t>----------</w:t>
+      </w:r>
+    </w:p>
+    <w:p>
+      <w:pPr>
+        <w:pStyle w:val="ListParagraph"/>
+        <w:rPr>
+          <w:rFonts w:ascii="Times New Roman" w:hAnsi="Times New Roman" w:cs="Times New Roman"/>
+          <w:sz w:val="28"/>
+          <w:szCs w:val="28"/>
+          <w:lang w:val="en-US"/>
+        </w:rPr>
+      </w:pPr>
+      <w:r>
+        <w:rPr>
+          <w:rFonts w:ascii="Times New Roman" w:hAnsi="Times New Roman" w:cs="Times New Roman"/>
+          <w:sz w:val="28"/>
+          <w:szCs w:val="28"/>
+          <w:lang w:val="en-US"/>
+        </w:rPr>
+        <w:t>0000000</w:t>
+      </w:r>
+    </w:p>
+    <w:p>
+      <w:pPr>
+        <w:pStyle w:val="ListParagraph"/>
+        <w:rPr>
+          <w:rFonts w:ascii="Times New Roman" w:hAnsi="Times New Roman" w:cs="Times New Roman"/>
+          <w:sz w:val="28"/>
+          <w:szCs w:val="28"/>
+          <w:lang w:val="en-US"/>
+        </w:rPr>
+      </w:pPr>
+      <w:r>
+        <w:rPr>
+          <w:rFonts w:ascii="Times New Roman" w:hAnsi="Times New Roman" w:cs="Times New Roman"/>
+          <w:sz w:val="28"/>
+          <w:szCs w:val="28"/>
+          <w:lang w:val="en-US"/>
+        </w:rPr>
+        <w:t>11</w:t>
+      </w:r>
+      <w:r>
+        <w:rPr>
+          <w:rFonts w:ascii="Times New Roman" w:hAnsi="Times New Roman" w:cs="Times New Roman"/>
+          <w:sz w:val="28"/>
+          <w:szCs w:val="28"/>
+          <w:lang w:val="en-US"/>
+        </w:rPr>
+        <w:t>0</w:t>
+      </w:r>
+      <w:r>
+        <w:rPr>
+          <w:rFonts w:ascii="Times New Roman" w:hAnsi="Times New Roman" w:cs="Times New Roman"/>
+          <w:sz w:val="28"/>
+          <w:szCs w:val="28"/>
+          <w:lang w:val="en-US"/>
+        </w:rPr>
+        <w:t>1</w:t>
+      </w:r>
+      <w:r>
+        <w:rPr>
+          <w:rFonts w:ascii="Times New Roman" w:hAnsi="Times New Roman" w:cs="Times New Roman"/>
+          <w:sz w:val="28"/>
+          <w:szCs w:val="28"/>
+          <w:lang w:val="en-US"/>
+        </w:rPr>
+        <w:t>00</w:t>
+      </w:r>
+      <w:r>
+        <w:rPr>
+          <w:rFonts w:ascii="Times New Roman" w:hAnsi="Times New Roman" w:cs="Times New Roman"/>
+          <w:sz w:val="28"/>
+          <w:szCs w:val="28"/>
+          <w:lang w:val="en-US"/>
+        </w:rPr>
+        <w:t>1</w:t>
+      </w:r>
+    </w:p>
+    <w:p>
+      <w:pPr>
+        <w:pStyle w:val="ListParagraph"/>
+        <w:rPr>
+          <w:rFonts w:ascii="Times New Roman" w:hAnsi="Times New Roman" w:cs="Times New Roman"/>
+          <w:sz w:val="28"/>
+          <w:szCs w:val="28"/>
+          <w:lang w:val="en-US"/>
+        </w:rPr>
+      </w:pPr>
+      <w:r>
+        <w:rPr>
+          <w:rFonts w:ascii="Times New Roman" w:hAnsi="Times New Roman" w:cs="Times New Roman"/>
+          <w:sz w:val="28"/>
+          <w:szCs w:val="28"/>
+          <w:lang w:val="en-US"/>
+        </w:rPr>
+        <w:t>01</w:t>
+      </w:r>
+      <w:r>
+        <w:rPr>
+          <w:rFonts w:ascii="Times New Roman" w:hAnsi="Times New Roman" w:cs="Times New Roman"/>
+          <w:sz w:val="28"/>
+          <w:szCs w:val="28"/>
+          <w:lang w:val="en-US"/>
+        </w:rPr>
+        <w:t>0</w:t>
+      </w:r>
+      <w:r>
+        <w:rPr>
+          <w:rFonts w:ascii="Times New Roman" w:hAnsi="Times New Roman" w:cs="Times New Roman"/>
+          <w:sz w:val="28"/>
+          <w:szCs w:val="28"/>
+          <w:lang w:val="en-US"/>
+        </w:rPr>
+        <w:t>1</w:t>
+      </w:r>
+      <w:r>
+        <w:rPr>
+          <w:rFonts w:ascii="Times New Roman" w:hAnsi="Times New Roman" w:cs="Times New Roman"/>
+          <w:sz w:val="28"/>
+          <w:szCs w:val="28"/>
+          <w:lang w:val="en-US"/>
+        </w:rPr>
+        <w:t>0</w:t>
+      </w:r>
+      <w:r>
+        <w:rPr>
+          <w:rFonts w:ascii="Times New Roman" w:hAnsi="Times New Roman" w:cs="Times New Roman"/>
+          <w:sz w:val="28"/>
+          <w:szCs w:val="28"/>
+          <w:lang w:val="en-US"/>
+        </w:rPr>
+        <w:t>1</w:t>
+      </w:r>
+      <w:r>
+        <w:rPr>
+          <w:rFonts w:ascii="Times New Roman" w:hAnsi="Times New Roman" w:cs="Times New Roman"/>
+          <w:sz w:val="28"/>
+          <w:szCs w:val="28"/>
+          <w:lang w:val="en-US"/>
+        </w:rPr>
+        <w:t>0</w:t>
+      </w:r>
+    </w:p>
+    <w:p>
+      <w:pPr>
+        <w:pStyle w:val="ListParagraph"/>
+        <w:rPr>
+          <w:rFonts w:ascii="Times New Roman" w:hAnsi="Times New Roman" w:cs="Times New Roman"/>
+          <w:sz w:val="28"/>
+          <w:szCs w:val="28"/>
+          <w:lang w:val="en-US"/>
+        </w:rPr>
+      </w:pPr>
+      <w:r>
+        <w:rPr>
+          <w:rFonts w:ascii="Times New Roman" w:hAnsi="Times New Roman" w:cs="Times New Roman"/>
+          <w:sz w:val="28"/>
+          <w:szCs w:val="28"/>
+          <w:lang w:val="en-US"/>
+        </w:rPr>
+        <w:t>10</w:t>
+      </w:r>
+      <w:r>
+        <w:rPr>
+          <w:rFonts w:ascii="Times New Roman" w:hAnsi="Times New Roman" w:cs="Times New Roman"/>
+          <w:sz w:val="28"/>
+          <w:szCs w:val="28"/>
+          <w:lang w:val="en-US"/>
+        </w:rPr>
+        <w:t>0</w:t>
+      </w:r>
+      <w:r>
+        <w:rPr>
+          <w:rFonts w:ascii="Times New Roman" w:hAnsi="Times New Roman" w:cs="Times New Roman"/>
+          <w:sz w:val="28"/>
+          <w:szCs w:val="28"/>
+          <w:lang w:val="en-US"/>
+        </w:rPr>
+        <w:t>0</w:t>
+      </w:r>
+      <w:r>
+        <w:rPr>
+          <w:rFonts w:ascii="Times New Roman" w:hAnsi="Times New Roman" w:cs="Times New Roman"/>
+          <w:sz w:val="28"/>
+          <w:szCs w:val="28"/>
+          <w:lang w:val="en-US"/>
+        </w:rPr>
+        <w:t>0</w:t>
+      </w:r>
+      <w:r>
+        <w:rPr>
+          <w:rFonts w:ascii="Times New Roman" w:hAnsi="Times New Roman" w:cs="Times New Roman"/>
+          <w:sz w:val="28"/>
+          <w:szCs w:val="28"/>
+          <w:lang w:val="en-US"/>
+        </w:rPr>
+        <w:t>11</w:t>
+      </w:r>
+    </w:p>
+    <w:p>
+      <w:pPr>
+        <w:pStyle w:val="ListParagraph"/>
+        <w:rPr>
+          <w:rFonts w:ascii="Times New Roman" w:hAnsi="Times New Roman" w:cs="Times New Roman"/>
+          <w:sz w:val="28"/>
+          <w:szCs w:val="28"/>
+          <w:lang w:val="en-US"/>
+        </w:rPr>
+      </w:pPr>
+      <w:r>
+        <w:rPr>
+          <w:rFonts w:ascii="Times New Roman" w:hAnsi="Times New Roman" w:cs="Times New Roman"/>
+          <w:sz w:val="28"/>
+          <w:szCs w:val="28"/>
+          <w:lang w:val="en-US"/>
+        </w:rPr>
+        <w:t>01</w:t>
+      </w:r>
+      <w:r>
+        <w:rPr>
+          <w:rFonts w:ascii="Times New Roman" w:hAnsi="Times New Roman" w:cs="Times New Roman"/>
+          <w:sz w:val="28"/>
+          <w:szCs w:val="28"/>
+          <w:lang w:val="en-US"/>
+        </w:rPr>
+        <w:t>0</w:t>
+      </w:r>
+      <w:r>
+        <w:rPr>
+          <w:rFonts w:ascii="Times New Roman" w:hAnsi="Times New Roman" w:cs="Times New Roman"/>
+          <w:sz w:val="28"/>
+          <w:szCs w:val="28"/>
+          <w:lang w:val="en-US"/>
+        </w:rPr>
+        <w:t>11</w:t>
+      </w:r>
+      <w:r>
+        <w:rPr>
+          <w:rFonts w:ascii="Times New Roman" w:hAnsi="Times New Roman" w:cs="Times New Roman"/>
+          <w:sz w:val="28"/>
+          <w:szCs w:val="28"/>
+          <w:lang w:val="en-US"/>
+        </w:rPr>
+        <w:t>00</w:t>
+      </w:r>
+    </w:p>
+    <w:p>
+      <w:pPr>
+        <w:pStyle w:val="ListParagraph"/>
+        <w:rPr>
+          <w:rFonts w:ascii="Times New Roman" w:hAnsi="Times New Roman" w:cs="Times New Roman"/>
+          <w:sz w:val="28"/>
+          <w:szCs w:val="28"/>
+          <w:lang w:val="en-US"/>
+        </w:rPr>
+      </w:pPr>
+      <w:r>
+        <w:rPr>
+          <w:rFonts w:ascii="Times New Roman" w:hAnsi="Times New Roman" w:cs="Times New Roman"/>
+          <w:sz w:val="28"/>
+          <w:szCs w:val="28"/>
+          <w:lang w:val="en-US"/>
+        </w:rPr>
+        <w:t>01</w:t>
+      </w:r>
+      <w:r>
+        <w:rPr>
+          <w:rFonts w:ascii="Times New Roman" w:hAnsi="Times New Roman" w:cs="Times New Roman"/>
+          <w:sz w:val="28"/>
+          <w:szCs w:val="28"/>
+          <w:lang w:val="en-US"/>
+        </w:rPr>
+        <w:t>0</w:t>
+      </w:r>
+      <w:r>
+        <w:rPr>
+          <w:rFonts w:ascii="Times New Roman" w:hAnsi="Times New Roman" w:cs="Times New Roman"/>
+          <w:sz w:val="28"/>
+          <w:szCs w:val="28"/>
+          <w:lang w:val="en-US"/>
+        </w:rPr>
+        <w:t>01</w:t>
+      </w:r>
+      <w:r>
+        <w:rPr>
+          <w:rFonts w:ascii="Times New Roman" w:hAnsi="Times New Roman" w:cs="Times New Roman"/>
+          <w:sz w:val="28"/>
+          <w:szCs w:val="28"/>
+          <w:lang w:val="en-US"/>
+        </w:rPr>
+        <w:t>0</w:t>
+      </w:r>
+      <w:r>
+        <w:rPr>
+          <w:rFonts w:ascii="Times New Roman" w:hAnsi="Times New Roman" w:cs="Times New Roman"/>
+          <w:sz w:val="28"/>
+          <w:szCs w:val="28"/>
+          <w:lang w:val="en-US"/>
+        </w:rPr>
+        <w:t>1</w:t>
+      </w:r>
+    </w:p>
+    <w:p>
+      <w:pPr>
+        <w:pStyle w:val="ListParagraph"/>
+        <w:rPr>
+          <w:rFonts w:ascii="Times New Roman" w:hAnsi="Times New Roman" w:cs="Times New Roman"/>
+          <w:sz w:val="28"/>
+          <w:szCs w:val="28"/>
+          <w:lang w:val="en-US"/>
+        </w:rPr>
+      </w:pPr>
+      <w:r>
+        <w:rPr>
+          <w:rFonts w:ascii="Times New Roman" w:hAnsi="Times New Roman" w:cs="Times New Roman"/>
+          <w:sz w:val="28"/>
+          <w:szCs w:val="28"/>
+          <w:lang w:val="en-US"/>
+        </w:rPr>
+        <w:t>11</w:t>
+      </w:r>
+      <w:r>
+        <w:rPr>
+          <w:rFonts w:ascii="Times New Roman" w:hAnsi="Times New Roman" w:cs="Times New Roman"/>
+          <w:sz w:val="28"/>
+          <w:szCs w:val="28"/>
+          <w:lang w:val="en-US"/>
+        </w:rPr>
+        <w:t>0</w:t>
+      </w:r>
+      <w:r>
+        <w:rPr>
+          <w:rFonts w:ascii="Times New Roman" w:hAnsi="Times New Roman" w:cs="Times New Roman"/>
+          <w:sz w:val="28"/>
+          <w:szCs w:val="28"/>
+          <w:lang w:val="en-US"/>
+        </w:rPr>
+        <w:t>011</w:t>
+      </w:r>
+      <w:r>
+        <w:rPr>
+          <w:rFonts w:ascii="Times New Roman" w:hAnsi="Times New Roman" w:cs="Times New Roman"/>
+          <w:sz w:val="28"/>
+          <w:szCs w:val="28"/>
+          <w:lang w:val="en-US"/>
+        </w:rPr>
+        <w:t>0</w:t>
+      </w:r>
+    </w:p>
+    <w:p>
+      <w:pPr>
+        <w:pStyle w:val="ListParagraph"/>
+        <w:rPr>
+          <w:rFonts w:ascii="Times New Roman" w:hAnsi="Times New Roman" w:cs="Times New Roman"/>
+          <w:sz w:val="28"/>
+          <w:szCs w:val="28"/>
+          <w:lang w:val="en-US"/>
+        </w:rPr>
+      </w:pPr>
+      <w:r>
+        <w:rPr>
+          <w:rFonts w:ascii="Times New Roman" w:hAnsi="Times New Roman" w:cs="Times New Roman"/>
+          <w:sz w:val="28"/>
+          <w:szCs w:val="28"/>
+          <w:lang w:val="en-US"/>
+        </w:rPr>
+        <w:t>00</w:t>
+      </w:r>
+      <w:r>
+        <w:rPr>
+          <w:rFonts w:ascii="Times New Roman" w:hAnsi="Times New Roman" w:cs="Times New Roman"/>
+          <w:sz w:val="28"/>
+          <w:szCs w:val="28"/>
+          <w:lang w:val="en-US"/>
+        </w:rPr>
+        <w:t>0</w:t>
+      </w:r>
+      <w:r>
+        <w:rPr>
+          <w:rFonts w:ascii="Times New Roman" w:hAnsi="Times New Roman" w:cs="Times New Roman"/>
+          <w:sz w:val="28"/>
+          <w:szCs w:val="28"/>
+          <w:lang w:val="en-US"/>
+        </w:rPr>
+        <w:t>1111</w:t>
+      </w:r>
+    </w:p>
+    <w:p>
+      <w:pPr>
+        <w:pStyle w:val="ListParagraph"/>
+        <w:rPr>
+          <w:rFonts w:ascii="Times New Roman" w:hAnsi="Times New Roman" w:cs="Times New Roman"/>
+          <w:sz w:val="28"/>
+          <w:szCs w:val="28"/>
+          <w:lang w:val="en-US"/>
+        </w:rPr>
+      </w:pPr>
+      <w:r>
+        <w:rPr>
+          <w:rFonts w:ascii="Times New Roman" w:hAnsi="Times New Roman" w:cs="Times New Roman"/>
+          <w:sz w:val="28"/>
+          <w:szCs w:val="28"/>
+          <w:lang w:val="en-US"/>
+        </w:rPr>
+        <w:t>1110</w:t>
+      </w:r>
+      <w:r>
+        <w:rPr>
+          <w:rFonts w:ascii="Times New Roman" w:hAnsi="Times New Roman" w:cs="Times New Roman"/>
+          <w:sz w:val="28"/>
+          <w:szCs w:val="28"/>
+          <w:lang w:val="en-US"/>
+        </w:rPr>
+        <w:t>000</w:t>
+      </w:r>
+    </w:p>
+    <w:p>
+      <w:pPr>
+        <w:pStyle w:val="ListParagraph"/>
+        <w:rPr>
+          <w:rFonts w:ascii="Times New Roman" w:hAnsi="Times New Roman" w:cs="Times New Roman"/>
+          <w:sz w:val="28"/>
+          <w:szCs w:val="28"/>
+          <w:lang w:val="en-US"/>
+        </w:rPr>
+      </w:pPr>
+      <w:r>
+        <w:rPr>
+          <w:rFonts w:ascii="Times New Roman" w:hAnsi="Times New Roman" w:cs="Times New Roman"/>
+          <w:sz w:val="28"/>
+          <w:szCs w:val="28"/>
+          <w:lang w:val="en-US"/>
+        </w:rPr>
+        <w:t>0011</w:t>
+      </w:r>
+      <w:r>
+        <w:rPr>
+          <w:rFonts w:ascii="Times New Roman" w:hAnsi="Times New Roman" w:cs="Times New Roman"/>
+          <w:sz w:val="28"/>
+          <w:szCs w:val="28"/>
+          <w:lang w:val="en-US"/>
+        </w:rPr>
+        <w:t>00</w:t>
+      </w:r>
+      <w:r>
+        <w:rPr>
+          <w:rFonts w:ascii="Times New Roman" w:hAnsi="Times New Roman" w:cs="Times New Roman"/>
+          <w:sz w:val="28"/>
+          <w:szCs w:val="28"/>
+          <w:lang w:val="en-US"/>
+        </w:rPr>
+        <w:t>1</w:t>
+      </w:r>
+    </w:p>
     <w:sectPr>
       <w:footerReference w:type="default" r:id="rId8"/>
       <w:pgSz w:w="12240" w:h="15840"/>
@@ -1191,7 +2050,7 @@
   <w:abstractNum w:abstractNumId="1" w15:restartNumberingAfterBreak="0">
     <w:nsid w:val="2C6133DB"/>
     <w:multiLevelType w:val="hybridMultilevel"/>
-    <w:tmpl w:val="4A06460C"/>
+    <w:tmpl w:val="441676D4"/>
     <w:lvl w:ilvl="0" w:tplc="0419000F">
       <w:start w:val="1"/>
       <w:numFmt w:val="decimal"/>

</xml_diff>